<commit_message>
Desenvolvimento do projeto de banco de dados close #26
</commit_message>
<xml_diff>
--- a/Gerenciamento/Padrao Codificacao - BD.docx
+++ b/Gerenciamento/Padrao Codificacao - BD.docx
@@ -91,14 +91,7 @@
           <w:sz w:val="28"/>
           <w:szCs w:val="28"/>
         </w:rPr>
-        <w:t xml:space="preserve">Versão </w:t>
-      </w:r>
-      <w:r>
-        <w:rPr>
-          <w:sz w:val="28"/>
-          <w:szCs w:val="28"/>
-        </w:rPr>
-        <w:t>1.0</w:t>
+        <w:t>Versão 1.0</w:t>
       </w:r>
     </w:p>
     <w:p>
@@ -640,27 +633,14 @@
               <w:t>1</w:t>
             </w:r>
           </w:hyperlink>
-          <w:r>
-            <w:fldChar w:fldCharType="begin"/>
-          </w:r>
-          <w:r>
-            <w:instrText xml:space="preserve"> HYPERLINK \l "_41mghml" \h </w:instrText>
-          </w:r>
-          <w:r>
-            <w:fldChar w:fldCharType="separate"/>
-          </w:r>
-          <w:r>
-            <w:rPr>
-              <w:color w:val="000000"/>
-            </w:rPr>
-            <w:tab/>
-          </w:r>
-          <w:r>
-            <w:rPr>
-              <w:color w:val="000000"/>
-            </w:rPr>
-            <w:fldChar w:fldCharType="end"/>
-          </w:r>
+          <w:hyperlink w:anchor="_41mghml">
+            <w:r>
+              <w:rPr>
+                <w:color w:val="000000"/>
+              </w:rPr>
+              <w:tab/>
+            </w:r>
+          </w:hyperlink>
           <w:r>
             <w:fldChar w:fldCharType="begin"/>
           </w:r>
@@ -2815,16 +2795,7 @@
                 <w:sz w:val="20"/>
                 <w:szCs w:val="20"/>
               </w:rPr>
-              <w:t>9</w:t>
-            </w:r>
-            <w:r>
-              <w:rPr>
-                <w:smallCaps/>
-                <w:color w:val="000000"/>
-                <w:sz w:val="20"/>
-                <w:szCs w:val="20"/>
-              </w:rPr>
-              <w:t>.2</w:t>
+              <w:t>9.2</w:t>
             </w:r>
           </w:hyperlink>
           <w:hyperlink w:anchor="_147n2zr">
@@ -3310,33 +3281,19 @@
         <w:rPr>
           <w:color w:val="000000"/>
         </w:rPr>
-        <w:t>O maior esforço no desenvolvimento de software é dispensado às atividades de manutenção, desta forma, quanto mais fácil for o entendimento do código do sistema, mais produtiva se</w:t>
-      </w:r>
-      <w:r>
-        <w:rPr>
-          <w:color w:val="000000"/>
-        </w:rPr>
-        <w:t xml:space="preserve">rá a equipe de desenvolvimento. </w:t>
-      </w:r>
-      <w:proofErr w:type="spellStart"/>
-      <w:r>
-        <w:rPr>
-          <w:color w:val="000000"/>
-        </w:rPr>
-        <w:t>Freqüentemente</w:t>
-      </w:r>
-      <w:proofErr w:type="spellEnd"/>
-      <w:r>
-        <w:rPr>
-          <w:color w:val="000000"/>
-        </w:rPr>
-        <w:t xml:space="preserve"> as pessoas que escrevem o código não são as mesmas que o mantém e, quando são, geram uma dependência com o código desenvolvido que dificilmente é dissolvida. Um padrão de codificação/nomenclatura visa minimiza</w:t>
-      </w:r>
-      <w:r>
-        <w:rPr>
-          <w:color w:val="000000"/>
-        </w:rPr>
-        <w:t>r esses problemas, pois estabelece regras, definindo como o código deve ser escrito para favorecer a impessoalidade do artefato.</w:t>
+        <w:t xml:space="preserve">O maior esforço no desenvolvimento de software é dispensado às atividades de manutenção, desta forma, quanto mais fácil for o entendimento do código do sistema, mais produtiva será a equipe de desenvolvimento. </w:t>
+      </w:r>
+      <w:r>
+        <w:rPr>
+          <w:color w:val="000000"/>
+        </w:rPr>
+        <w:t>Frequentemente</w:t>
+      </w:r>
+      <w:r>
+        <w:rPr>
+          <w:color w:val="000000"/>
+        </w:rPr>
+        <w:t xml:space="preserve"> as pessoas que escrevem o código não são as mesmas que o mantém e, quando são, geram uma dependência com o código desenvolvido que dificilmente é dissolvida. Um padrão de codificação/nomenclatura visa minimizar esses problemas, pois estabelece regras, definindo como o código deve ser escrito para favorecer a impessoalidade do artefato.</w:t>
       </w:r>
     </w:p>
     <w:p>
@@ -3359,13 +3316,7 @@
         <w:rPr>
           <w:color w:val="000000"/>
         </w:rPr>
-        <w:t>Este documento tem como objetivo definir um padrão de nomenclatura para definição de bancos de dados que, quando usado, garante</w:t>
-      </w:r>
-      <w:r>
-        <w:rPr>
-          <w:color w:val="000000"/>
-        </w:rPr>
-        <w:t xml:space="preserve"> um melhor entendimento por qualquer pessoa que conheça e siga o mesmo. </w:t>
+        <w:t xml:space="preserve">Este documento tem como objetivo definir um padrão de nomenclatura para definição de bancos de dados que, quando usado, garante um melhor entendimento por qualquer pessoa que conheça e siga o mesmo. </w:t>
       </w:r>
     </w:p>
     <w:p>
@@ -3531,13 +3482,7 @@
         <w:t>O nome do banco de dados deverá identificar o negócio que está sendo automatizado ou deverá refletir a sigla da aplicação.</w:t>
       </w:r>
       <w:r>
-        <w:t xml:space="preserve"> </w:t>
-      </w:r>
-      <w:r>
-        <w:t xml:space="preserve">O nome deve ser pré-fixado pela palavra </w:t>
-      </w:r>
-      <w:r>
-        <w:t>BD.</w:t>
+        <w:t xml:space="preserve"> O nome deve ser pré-fixado pela palavra BD.</w:t>
       </w:r>
     </w:p>
     <w:p>
@@ -3622,33 +3567,21 @@
         <w:rPr>
           <w:rFonts w:ascii="Cardo" w:eastAsia="Cardo" w:hAnsi="Cardo" w:cs="Cardo"/>
         </w:rPr>
-        <w:t>{</w:t>
-      </w:r>
+        <w:t>{[</w:t>
+      </w:r>
+      <w:proofErr w:type="gramStart"/>
       <w:r>
         <w:rPr>
           <w:rFonts w:ascii="Cardo" w:eastAsia="Cardo" w:hAnsi="Cardo" w:cs="Cardo"/>
         </w:rPr>
-        <w:t>[</w:t>
-      </w:r>
-      <w:proofErr w:type="gramStart"/>
+        <w:t>A..Z</w:t>
+      </w:r>
+      <w:proofErr w:type="gramEnd"/>
       <w:r>
         <w:rPr>
           <w:rFonts w:ascii="Cardo" w:eastAsia="Cardo" w:hAnsi="Cardo" w:cs="Cardo"/>
         </w:rPr>
-        <w:t>A..Z</w:t>
-      </w:r>
-      <w:proofErr w:type="gramEnd"/>
-      <w:r>
-        <w:rPr>
-          <w:rFonts w:ascii="Cardo" w:eastAsia="Cardo" w:hAnsi="Cardo" w:cs="Cardo"/>
-        </w:rPr>
-        <w:t>]</w:t>
-      </w:r>
-      <w:r>
-        <w:rPr>
-          <w:rFonts w:ascii="Cardo" w:eastAsia="Cardo" w:hAnsi="Cardo" w:cs="Cardo"/>
-        </w:rPr>
-        <w:t xml:space="preserve">} → </w:t>
+        <w:t xml:space="preserve">]} → </w:t>
       </w:r>
       <w:r>
         <w:rPr>
@@ -3891,22 +3824,16 @@
         <w:jc w:val="both"/>
       </w:pPr>
       <w:r>
-        <w:t>BD_</w:t>
-      </w:r>
-      <w:r>
-        <w:t>FINANCEIRO</w:t>
-      </w:r>
-    </w:p>
-    <w:p>
-      <w:pPr>
-        <w:ind w:firstLine="709"/>
-        <w:jc w:val="both"/>
-      </w:pPr>
-      <w:r>
-        <w:t>BD_</w:t>
-      </w:r>
-      <w:r>
-        <w:t>CAIXA</w:t>
+        <w:t>BD_FINANCEIRO</w:t>
+      </w:r>
+    </w:p>
+    <w:p>
+      <w:pPr>
+        <w:ind w:firstLine="709"/>
+        <w:jc w:val="both"/>
+      </w:pPr>
+      <w:r>
+        <w:t>BD_CAIXA</w:t>
       </w:r>
     </w:p>
     <w:p>
@@ -3915,22 +3842,16 @@
         <w:jc w:val="both"/>
       </w:pPr>
       <w:r>
-        <w:t>BD_</w:t>
-      </w:r>
-      <w:r>
-        <w:t>CONTAS_PAGAR</w:t>
-      </w:r>
-    </w:p>
-    <w:p>
-      <w:pPr>
-        <w:ind w:firstLine="709"/>
-        <w:jc w:val="both"/>
-      </w:pPr>
-      <w:r>
-        <w:t>BD_</w:t>
-      </w:r>
-      <w:r>
-        <w:t>SAP</w:t>
+        <w:t>BD_CONTAS_PAGAR</w:t>
+      </w:r>
+    </w:p>
+    <w:p>
+      <w:pPr>
+        <w:ind w:firstLine="709"/>
+        <w:jc w:val="both"/>
+      </w:pPr>
+      <w:r>
+        <w:t>BD_SAP</w:t>
       </w:r>
     </w:p>
     <w:p>
@@ -4082,7 +4003,10 @@
         <w:jc w:val="both"/>
       </w:pPr>
       <w:r>
-        <w:t>O nome das tabelas deve ser sugestivo e refletir os dados armazenados nesta. O nome deve ser pré-fixado pela palavra TB</w:t>
+        <w:t xml:space="preserve">O nome das tabelas deve ser sugestivo e refletir os dados armazenados nesta. O nome deve ser pré-fixado pela palavra </w:t>
+      </w:r>
+      <w:r>
+        <w:t>tb</w:t>
       </w:r>
       <w:r>
         <w:t>.</w:t>
@@ -4168,30 +4092,58 @@
         <w:ind w:firstLine="709"/>
         <w:jc w:val="both"/>
       </w:pPr>
+      <w:proofErr w:type="spellStart"/>
+      <w:proofErr w:type="gramStart"/>
       <w:r>
         <w:rPr>
           <w:rFonts w:ascii="Cardo" w:eastAsia="Cardo" w:hAnsi="Cardo" w:cs="Cardo"/>
         </w:rPr>
-        <w:t>TB</w:t>
-      </w:r>
+        <w:t>tb</w:t>
+      </w:r>
+      <w:proofErr w:type="spellEnd"/>
       <w:r>
         <w:rPr>
           <w:rFonts w:ascii="Cardo" w:eastAsia="Cardo" w:hAnsi="Cardo" w:cs="Cardo"/>
         </w:rPr>
-        <w:t>_{[</w:t>
-      </w:r>
-      <w:proofErr w:type="gramStart"/>
+        <w:t>{</w:t>
+      </w:r>
       <w:r>
         <w:rPr>
           <w:rFonts w:ascii="Cardo" w:eastAsia="Cardo" w:hAnsi="Cardo" w:cs="Cardo"/>
         </w:rPr>
-        <w:t>A..Z</w:t>
+        <w:t xml:space="preserve"> </w:t>
+      </w:r>
+      <w:r>
+        <w:rPr>
+          <w:rFonts w:ascii="Cardo" w:eastAsia="Cardo" w:hAnsi="Cardo" w:cs="Cardo"/>
+        </w:rPr>
+        <w:t>[</w:t>
       </w:r>
       <w:proofErr w:type="gramEnd"/>
       <w:r>
         <w:rPr>
           <w:rFonts w:ascii="Cardo" w:eastAsia="Cardo" w:hAnsi="Cardo" w:cs="Cardo"/>
         </w:rPr>
+        <w:t>A..Z]</w:t>
+      </w:r>
+      <w:r>
+        <w:rPr>
+          <w:rFonts w:ascii="Cardo" w:eastAsia="Cardo" w:hAnsi="Cardo" w:cs="Cardo"/>
+        </w:rPr>
+        <w:t>[</w:t>
+      </w:r>
+      <w:proofErr w:type="spellStart"/>
+      <w:r>
+        <w:rPr>
+          <w:rFonts w:ascii="Cardo" w:eastAsia="Cardo" w:hAnsi="Cardo" w:cs="Cardo"/>
+        </w:rPr>
+        <w:t>a..z</w:t>
+      </w:r>
+      <w:proofErr w:type="spellEnd"/>
+      <w:r>
+        <w:rPr>
+          <w:rFonts w:ascii="Cardo" w:eastAsia="Cardo" w:hAnsi="Cardo" w:cs="Cardo"/>
+        </w:rPr>
         <w:t>]</w:t>
       </w:r>
       <w:r>
@@ -4204,20 +4156,22 @@
         <w:rPr>
           <w:rFonts w:ascii="Cardo" w:eastAsia="Cardo" w:hAnsi="Cardo" w:cs="Cardo"/>
         </w:rPr>
-        <w:t xml:space="preserve"> → TB</w:t>
-      </w:r>
+        <w:t xml:space="preserve"> → </w:t>
+      </w:r>
+      <w:proofErr w:type="spellStart"/>
       <w:r>
         <w:rPr>
           <w:rFonts w:ascii="Cardo" w:eastAsia="Cardo" w:hAnsi="Cardo" w:cs="Cardo"/>
         </w:rPr>
-        <w:t>_</w:t>
+        <w:t>X</w:t>
       </w:r>
       <w:r>
         <w:rPr>
           <w:rFonts w:ascii="Cardo" w:eastAsia="Cardo" w:hAnsi="Cardo" w:cs="Cardo"/>
         </w:rPr>
-        <w:t>XXXXX</w:t>
-      </w:r>
+        <w:t>xxxXxxx</w:t>
+      </w:r>
+      <w:proofErr w:type="spellEnd"/>
       <w:r>
         <w:rPr>
           <w:rFonts w:ascii="Cardo" w:eastAsia="Cardo" w:hAnsi="Cardo" w:cs="Cardo"/>
@@ -4236,9 +4190,20 @@
         <w:ind w:firstLine="709"/>
         <w:jc w:val="both"/>
       </w:pPr>
-      <w:r>
-        <w:t>XXXXX</w:t>
-      </w:r>
+      <w:proofErr w:type="spellStart"/>
+      <w:r>
+        <w:t>X</w:t>
+      </w:r>
+      <w:r>
+        <w:t>xx</w:t>
+      </w:r>
+      <w:r>
+        <w:t>X</w:t>
+      </w:r>
+      <w:r>
+        <w:t>xxx</w:t>
+      </w:r>
+      <w:proofErr w:type="spellEnd"/>
       <w:r>
         <w:t xml:space="preserve"> – indica o nome da tabela no banco de dados.</w:t>
       </w:r>
@@ -4259,7 +4224,21 @@
         <w:jc w:val="both"/>
       </w:pPr>
       <w:r>
-        <w:t xml:space="preserve">Todas as letras deverão ser maiúsculas. </w:t>
+        <w:t>O padrão</w:t>
+      </w:r>
+      <w:r>
+        <w:t xml:space="preserve"> de nomenclatura</w:t>
+      </w:r>
+      <w:r>
+        <w:t xml:space="preserve"> a ser utilizado é o </w:t>
+      </w:r>
+      <w:proofErr w:type="spellStart"/>
+      <w:r>
+        <w:t>CamelCase</w:t>
+      </w:r>
+      <w:proofErr w:type="spellEnd"/>
+      <w:r>
+        <w:t xml:space="preserve">. </w:t>
       </w:r>
     </w:p>
     <w:p>
@@ -4285,10 +4264,7 @@
         <w:jc w:val="both"/>
       </w:pPr>
       <w:r>
-        <w:t xml:space="preserve">Limite-se a usar 30 caracteres para definição do nome da tabela – </w:t>
-      </w:r>
-      <w:r>
-        <w:t>padrão da maioria dos bancos de dados.</w:t>
+        <w:t>Limite-se a usar 30 caracteres para definição do nome da tabela – padrão da maioria dos bancos de dados.</w:t>
       </w:r>
     </w:p>
     <w:p>
@@ -4416,20 +4392,19 @@
         <w:ind w:firstLine="709"/>
         <w:jc w:val="both"/>
       </w:pPr>
-      <w:r>
-        <w:t>TB</w:t>
-      </w:r>
-      <w:r>
-        <w:t>_</w:t>
-      </w:r>
-      <w:r>
-        <w:t>PESSOA</w:t>
-      </w:r>
-      <w:r>
-        <w:t xml:space="preserve">                 </w:t>
-      </w:r>
-      <w:r>
-        <w:t xml:space="preserve">      </w:t>
+      <w:proofErr w:type="spellStart"/>
+      <w:r>
+        <w:t>tbPessoa</w:t>
+      </w:r>
+      <w:proofErr w:type="spellEnd"/>
+      <w:r>
+        <w:t xml:space="preserve">              </w:t>
+      </w:r>
+      <w:r>
+        <w:t xml:space="preserve"> </w:t>
+      </w:r>
+      <w:r>
+        <w:t xml:space="preserve"> </w:t>
       </w:r>
       <w:r>
         <w:t>– Tabela de Pessoas</w:t>
@@ -4440,44 +4415,33 @@
         <w:ind w:firstLine="709"/>
         <w:jc w:val="both"/>
       </w:pPr>
-      <w:r>
-        <w:t>TB</w:t>
-      </w:r>
-      <w:r>
-        <w:t>_</w:t>
-      </w:r>
-      <w:r>
-        <w:t>FUNCIONARIO</w:t>
-      </w:r>
-      <w:r>
-        <w:t xml:space="preserve">      </w:t>
+      <w:proofErr w:type="spellStart"/>
+      <w:r>
+        <w:t>tbFuncionario</w:t>
+      </w:r>
+      <w:proofErr w:type="spellEnd"/>
+      <w:r>
+        <w:t xml:space="preserve">     </w:t>
       </w:r>
       <w:r>
         <w:t xml:space="preserve">  </w:t>
       </w:r>
       <w:r>
-        <w:t xml:space="preserve">  – Tabela</w:t>
-      </w:r>
-      <w:r>
-        <w:t xml:space="preserve"> de Funcionários</w:t>
-      </w:r>
-    </w:p>
-    <w:p>
-      <w:pPr>
-        <w:ind w:firstLine="709"/>
-        <w:jc w:val="both"/>
-      </w:pPr>
-      <w:r>
-        <w:t>T</w:t>
-      </w:r>
-      <w:r>
-        <w:t>B</w:t>
-      </w:r>
-      <w:r>
-        <w:t>_</w:t>
-      </w:r>
-      <w:r>
-        <w:t xml:space="preserve">FERIADO                    </w:t>
+        <w:t>– Tabela de Funcionários</w:t>
+      </w:r>
+    </w:p>
+    <w:p>
+      <w:pPr>
+        <w:ind w:firstLine="709"/>
+        <w:jc w:val="both"/>
+      </w:pPr>
+      <w:proofErr w:type="spellStart"/>
+      <w:r>
+        <w:t>tbFeriado</w:t>
+      </w:r>
+      <w:proofErr w:type="spellEnd"/>
+      <w:r>
+        <w:t xml:space="preserve">              </w:t>
       </w:r>
       <w:r>
         <w:t>– Tabela de Feriados</w:t>
@@ -4488,14 +4452,13 @@
         <w:ind w:firstLine="709"/>
         <w:jc w:val="both"/>
       </w:pPr>
-      <w:r>
-        <w:t>TB</w:t>
-      </w:r>
-      <w:r>
-        <w:t>_</w:t>
-      </w:r>
-      <w:r>
-        <w:t xml:space="preserve">CARTAOCREDITO    </w:t>
+      <w:proofErr w:type="spellStart"/>
+      <w:r>
+        <w:t>tbCartaoCredito</w:t>
+      </w:r>
+      <w:proofErr w:type="spellEnd"/>
+      <w:r>
+        <w:t xml:space="preserve">    </w:t>
       </w:r>
       <w:r>
         <w:t>– Tabela de Cartões de Crédito</w:t>
@@ -4720,13 +4683,7 @@
         <w:rPr>
           <w:rFonts w:ascii="Cardo" w:eastAsia="Cardo" w:hAnsi="Cardo" w:cs="Cardo"/>
         </w:rPr>
-        <w:t>{</w:t>
-      </w:r>
-      <w:r>
-        <w:rPr>
-          <w:rFonts w:ascii="Cardo" w:eastAsia="Cardo" w:hAnsi="Cardo" w:cs="Cardo"/>
-        </w:rPr>
-        <w:t>[</w:t>
+        <w:t>{[</w:t>
       </w:r>
       <w:proofErr w:type="spellStart"/>
       <w:proofErr w:type="gramStart"/>
@@ -4761,7 +4718,7 @@
         <w:rPr>
           <w:rFonts w:ascii="Cardo" w:eastAsia="Cardo" w:hAnsi="Cardo" w:cs="Cardo"/>
         </w:rPr>
-        <w:t>Xxxxx</w:t>
+        <w:t>xXXXX</w:t>
       </w:r>
       <w:proofErr w:type="spellEnd"/>
       <w:r>
@@ -4784,17 +4741,15 @@
       </w:pPr>
       <w:proofErr w:type="spellStart"/>
       <w:r>
-        <w:t>Xxxxx</w:t>
+        <w:t>xXXXX</w:t>
       </w:r>
       <w:proofErr w:type="spellEnd"/>
       <w:r>
         <w:t xml:space="preserve"> – indica o nome </w:t>
       </w:r>
-      <w:proofErr w:type="gramStart"/>
-      <w:r>
-        <w:t>do atributos</w:t>
-      </w:r>
-      <w:proofErr w:type="gramEnd"/>
+      <w:r>
+        <w:t>dos atributos</w:t>
+      </w:r>
       <w:r>
         <w:t xml:space="preserve"> de uma determinada tabela do banco de dados.</w:t>
       </w:r>
@@ -4867,10 +4822,7 @@
         <w:jc w:val="both"/>
       </w:pPr>
       <w:r>
-        <w:t>Evite usar abreviações, se necessário use as conhe</w:t>
-      </w:r>
-      <w:r>
-        <w:t>cidas. Abreviações limitadas a 4 caracteres.</w:t>
+        <w:t>Evite usar abreviações, se necessário use as conhecidas. Abreviações limitadas a 4 caracteres.</w:t>
       </w:r>
     </w:p>
     <w:p>
@@ -5235,7 +5187,18 @@
         <w:jc w:val="both"/>
       </w:pPr>
       <w:r>
-        <w:t>Deve-se usar a mesma semântica utilizadas para as tabelas. O nome deve ser pré-fixado pela palavra VW.</w:t>
+        <w:t>Deve-se usar a mesma semântica utilizadas para as tabelas. O nome deve ser pré-fixado pela palavra</w:t>
+      </w:r>
+      <w:r>
+        <w:t xml:space="preserve"> </w:t>
+      </w:r>
+      <w:proofErr w:type="spellStart"/>
+      <w:r>
+        <w:t>vw</w:t>
+      </w:r>
+      <w:proofErr w:type="spellEnd"/>
+      <w:r>
+        <w:t>.</w:t>
       </w:r>
     </w:p>
     <w:p>
@@ -5318,11 +5281,19 @@
         <w:ind w:firstLine="709"/>
         <w:jc w:val="both"/>
       </w:pPr>
+      <w:proofErr w:type="spellStart"/>
       <w:r>
         <w:rPr>
           <w:rFonts w:ascii="Cardo" w:eastAsia="Cardo" w:hAnsi="Cardo" w:cs="Cardo"/>
         </w:rPr>
-        <w:t>VW_{[</w:t>
+        <w:t>vw</w:t>
+      </w:r>
+      <w:proofErr w:type="spellEnd"/>
+      <w:r>
+        <w:rPr>
+          <w:rFonts w:ascii="Cardo" w:eastAsia="Cardo" w:hAnsi="Cardo" w:cs="Cardo"/>
+        </w:rPr>
+        <w:t>{[</w:t>
       </w:r>
       <w:proofErr w:type="gramStart"/>
       <w:r>
@@ -5336,30 +5307,40 @@
         <w:rPr>
           <w:rFonts w:ascii="Cardo" w:eastAsia="Cardo" w:hAnsi="Cardo" w:cs="Cardo"/>
         </w:rPr>
-        <w:t>]</w:t>
-      </w:r>
+        <w:t>][</w:t>
+      </w:r>
+      <w:proofErr w:type="spellStart"/>
       <w:r>
         <w:rPr>
           <w:rFonts w:ascii="Cardo" w:eastAsia="Cardo" w:hAnsi="Cardo" w:cs="Cardo"/>
         </w:rPr>
-        <w:t>}</w:t>
-      </w:r>
+        <w:t>a..z</w:t>
+      </w:r>
+      <w:proofErr w:type="spellEnd"/>
       <w:r>
         <w:rPr>
           <w:rFonts w:ascii="Cardo" w:eastAsia="Cardo" w:hAnsi="Cardo" w:cs="Cardo"/>
         </w:rPr>
-        <w:t xml:space="preserve"> → VW_X</w:t>
-      </w:r>
+        <w:t xml:space="preserve">]} → </w:t>
+      </w:r>
+      <w:proofErr w:type="spellStart"/>
       <w:r>
         <w:rPr>
           <w:rFonts w:ascii="Cardo" w:eastAsia="Cardo" w:hAnsi="Cardo" w:cs="Cardo"/>
         </w:rPr>
-        <w:t>XXXX</w:t>
+        <w:t>X</w:t>
       </w:r>
       <w:r>
         <w:rPr>
           <w:rFonts w:ascii="Cardo" w:eastAsia="Cardo" w:hAnsi="Cardo" w:cs="Cardo"/>
         </w:rPr>
+        <w:t>xxxXxxx</w:t>
+      </w:r>
+      <w:proofErr w:type="spellEnd"/>
+      <w:r>
+        <w:rPr>
+          <w:rFonts w:ascii="Cardo" w:eastAsia="Cardo" w:hAnsi="Cardo" w:cs="Cardo"/>
+        </w:rPr>
         <w:t>, onde:</w:t>
       </w:r>
     </w:p>
@@ -5374,12 +5355,14 @@
         <w:ind w:firstLine="709"/>
         <w:jc w:val="both"/>
       </w:pPr>
+      <w:proofErr w:type="spellStart"/>
       <w:r>
         <w:t>X</w:t>
       </w:r>
       <w:r>
-        <w:t>XXXX</w:t>
-      </w:r>
+        <w:t>xxxXxxx</w:t>
+      </w:r>
+      <w:proofErr w:type="spellEnd"/>
       <w:r>
         <w:t xml:space="preserve"> – indica o nome da </w:t>
       </w:r>
@@ -5408,10 +5391,15 @@
         <w:jc w:val="both"/>
       </w:pPr>
       <w:r>
-        <w:t>T</w:t>
-      </w:r>
-      <w:r>
-        <w:t xml:space="preserve">odas as letras deverão ser maiúsculas. </w:t>
+        <w:t xml:space="preserve">O padrão de nomenclatura a ser utilizado é o </w:t>
+      </w:r>
+      <w:proofErr w:type="spellStart"/>
+      <w:r>
+        <w:t>CamelCase</w:t>
+      </w:r>
+      <w:proofErr w:type="spellEnd"/>
+      <w:r>
+        <w:t>.</w:t>
       </w:r>
     </w:p>
     <w:p>
@@ -5458,10 +5446,7 @@
         <w:jc w:val="both"/>
       </w:pPr>
       <w:r>
-        <w:t>Usar palavras no singular, sem acentuações ou caractere</w:t>
-      </w:r>
-      <w:r>
-        <w:t>s especiais.</w:t>
+        <w:t>Usar palavras no singular, sem acentuações ou caracteres especiais.</w:t>
       </w:r>
     </w:p>
     <w:p>
@@ -5550,11 +5535,13 @@
         <w:ind w:firstLine="709"/>
         <w:jc w:val="both"/>
       </w:pPr>
-      <w:r>
-        <w:t>VW_</w:t>
-      </w:r>
-      <w:r>
-        <w:t xml:space="preserve">PESSOA                     </w:t>
+      <w:proofErr w:type="spellStart"/>
+      <w:r>
+        <w:t>vwPessoa</w:t>
+      </w:r>
+      <w:proofErr w:type="spellEnd"/>
+      <w:r>
+        <w:t xml:space="preserve">                     </w:t>
       </w:r>
       <w:r>
         <w:t>– Visão da Tabela de Pessoas</w:t>
@@ -5565,11 +5552,13 @@
         <w:ind w:firstLine="709"/>
         <w:jc w:val="both"/>
       </w:pPr>
-      <w:r>
-        <w:t>VW_</w:t>
-      </w:r>
-      <w:r>
-        <w:t xml:space="preserve">FUNCIONARIO        </w:t>
+      <w:proofErr w:type="spellStart"/>
+      <w:r>
+        <w:t>vwFuncionario</w:t>
+      </w:r>
+      <w:proofErr w:type="spellEnd"/>
+      <w:r>
+        <w:t xml:space="preserve">        </w:t>
       </w:r>
       <w:proofErr w:type="gramStart"/>
       <w:r>
@@ -5887,10 +5876,7 @@
       </w:r>
       <w:proofErr w:type="spellEnd"/>
       <w:r>
-        <w:t xml:space="preserve"> – indica o nome do índice no banco de dados. Esse nome deve ser composto pelo nome da</w:t>
-      </w:r>
-      <w:r>
-        <w:t xml:space="preserve"> tabela mais o nome dos campos chaves.</w:t>
+        <w:t xml:space="preserve"> – indica o nome do índice no banco de dados. Esse nome deve ser composto pelo nome da tabela mais o nome dos campos chaves.</w:t>
       </w:r>
     </w:p>
     <w:p>
@@ -6382,10 +6368,7 @@
         <w:jc w:val="both"/>
       </w:pPr>
       <w:r>
-        <w:t>XXX – identif</w:t>
-      </w:r>
-      <w:r>
-        <w:t xml:space="preserve">ica a ação principal da </w:t>
+        <w:t xml:space="preserve">XXX – identifica a ação principal da </w:t>
       </w:r>
       <w:proofErr w:type="spellStart"/>
       <w:r>
@@ -6428,10 +6411,7 @@
         <w:jc w:val="both"/>
       </w:pPr>
       <w:r>
-        <w:t>Primeira letra deverá ser maiúscula e as demais minúsculas. Para cada palavr</w:t>
-      </w:r>
-      <w:r>
-        <w:t>a interna, primeira letra em maiúsculo.</w:t>
+        <w:t>Primeira letra deverá ser maiúscula e as demais minúsculas. Para cada palavra interna, primeira letra em maiúsculo.</w:t>
       </w:r>
     </w:p>
     <w:p>
@@ -6497,10 +6477,7 @@
         <w:jc w:val="both"/>
       </w:pPr>
       <w:r>
-        <w:t>Inserir comentários sempre que necessário. Comentários que descrevem procedimentos óbvios</w:t>
-      </w:r>
-      <w:r>
-        <w:t xml:space="preserve"> devem ser evitados para evitar poluição do código desenvolvido.</w:t>
+        <w:t>Inserir comentários sempre que necessário. Comentários que descrevem procedimentos óbvios devem ser evitados para evitar poluição do código desenvolvido.</w:t>
       </w:r>
     </w:p>
     <w:p>
@@ -6641,10 +6618,7 @@
       </w:pPr>
       <w:proofErr w:type="spellStart"/>
       <w:r>
-        <w:t>STP_UPD_</w:t>
-      </w:r>
-      <w:r>
-        <w:t>SaldoCliente</w:t>
+        <w:t>STP_UPD_SaldoCliente</w:t>
       </w:r>
       <w:proofErr w:type="spellEnd"/>
       <w:r>
@@ -6961,10 +6935,7 @@
         <w:jc w:val="both"/>
       </w:pPr>
       <w:r>
-        <w:t>XXX – identif</w:t>
-      </w:r>
-      <w:r>
-        <w:t>ica a ação principal da trigger: INS – Inserção, DEL – Exclusão, UPD – atualização e SLC – consulta a dados.</w:t>
+        <w:t>XXX – identifica a ação principal da trigger: INS – Inserção, DEL – Exclusão, UPD – atualização e SLC – consulta a dados.</w:t>
       </w:r>
     </w:p>
     <w:p>
@@ -6999,10 +6970,7 @@
         <w:jc w:val="both"/>
       </w:pPr>
       <w:r>
-        <w:t>Primeira letra deverá ser maiúscula e as demais minúsculas. Para cada palavra interna</w:t>
-      </w:r>
-      <w:r>
-        <w:t>, primeira letra em maiúsculo.</w:t>
+        <w:t>Primeira letra deverá ser maiúscula e as demais minúsculas. Para cada palavra interna, primeira letra em maiúsculo.</w:t>
       </w:r>
     </w:p>
     <w:p>
@@ -7067,10 +7035,7 @@
         <w:jc w:val="both"/>
       </w:pPr>
       <w:r>
-        <w:t>Inserir comentários sempre que necessário. Comentários que descrevem procedimentos óbvios</w:t>
-      </w:r>
-      <w:r>
-        <w:t xml:space="preserve"> devem ser evitados para evitar poluição do código desenvolvido.</w:t>
+        <w:t>Inserir comentários sempre que necessário. Comentários que descrevem procedimentos óbvios devem ser evitados para evitar poluição do código desenvolvido.</w:t>
       </w:r>
     </w:p>
     <w:p>
@@ -7207,10 +7172,7 @@
       </w:r>
       <w:proofErr w:type="spellEnd"/>
       <w:r>
-        <w:t xml:space="preserve">     </w:t>
-      </w:r>
-      <w:r>
-        <w:t xml:space="preserve"> – Trigger para atualização de saldo do Cliente.</w:t>
+        <w:t xml:space="preserve">      – Trigger para atualização de saldo do Cliente.</w:t>
       </w:r>
     </w:p>
     <w:p>
@@ -7278,7 +7240,6 @@
           <w:sz w:val="22"/>
           <w:szCs w:val="22"/>
         </w:rPr>
-        <w:lastRenderedPageBreak/>
         <w:t>CHECK</w:t>
       </w:r>
     </w:p>
@@ -7333,6 +7294,7 @@
           <w:sz w:val="22"/>
           <w:szCs w:val="22"/>
         </w:rPr>
+        <w:lastRenderedPageBreak/>
         <w:t>Regra Geral</w:t>
       </w:r>
     </w:p>
@@ -7553,10 +7515,7 @@
         <w:jc w:val="both"/>
       </w:pPr>
       <w:r>
-        <w:t>Primeira letra deverá ser</w:t>
-      </w:r>
-      <w:r>
-        <w:t xml:space="preserve"> maiúscula e as demais minúsculas. Para cada palavra interna, primeira letra em maiúsculo.</w:t>
+        <w:t>Primeira letra deverá ser maiúscula e as demais minúsculas. Para cada palavra interna, primeira letra em maiúsculo.</w:t>
       </w:r>
     </w:p>
     <w:p>
@@ -7892,10 +7851,7 @@
       </w:r>
       <w:proofErr w:type="spellEnd"/>
       <w:r>
-        <w:t xml:space="preserve"> são utilizadas para criar um valor de PRIMARY KEY, que deve ser exc</w:t>
-      </w:r>
-      <w:r>
-        <w:t xml:space="preserve">lusivo para cada linha. Os números da </w:t>
+        <w:t xml:space="preserve"> são utilizadas para criar um valor de PRIMARY KEY, que deve ser exclusivo para cada linha. Os números da </w:t>
       </w:r>
       <w:proofErr w:type="spellStart"/>
       <w:r>
@@ -8102,10 +8058,7 @@
         <w:jc w:val="both"/>
       </w:pPr>
       <w:r>
-        <w:t>Usar palavras no singular, sem acentuações ou caracteres espe</w:t>
-      </w:r>
-      <w:r>
-        <w:t>ciais.</w:t>
+        <w:t>Usar palavras no singular, sem acentuações ou caracteres especiais.</w:t>
       </w:r>
     </w:p>
     <w:p>
@@ -8243,7 +8196,6 @@
       </w:pPr>
       <w:proofErr w:type="spellStart"/>
       <w:r>
-        <w:lastRenderedPageBreak/>
         <w:t>SQC_Solicitacao</w:t>
       </w:r>
       <w:proofErr w:type="spellEnd"/>
@@ -9337,9 +9289,7 @@
       <w:tblStyleRowBandSize w:val="1"/>
       <w:tblStyleColBandSize w:val="1"/>
       <w:tblCellMar>
-        <w:top w:w="0" w:type="dxa"/>
         <w:left w:w="108" w:type="dxa"/>
-        <w:bottom w:w="0" w:type="dxa"/>
         <w:right w:w="108" w:type="dxa"/>
       </w:tblCellMar>
     </w:tblPr>

</xml_diff>